<commit_message>
EXP 5 and 6 update by DK patel
</commit_message>
<xml_diff>
--- a/Experiment-5/Experiment-5.docx
+++ b/Experiment-5/Experiment-5.docx
@@ -595,7 +595,15 @@
         </w:pict>
       </w:r>
       <w:r>
-        <w:t xml:space="preserve">The data stream applied is unipolar i.e. 0 volts for logic '0' &amp; + 5 Volts for logic '1'.The output of balanced modulator is a sine wave, unchanged in phase when a data bit ‘l' </w:t>
+        <w:t>The data stream applied is unipolar i.e. 0 volts for logic '0' &amp; + 5 Volts for logic '1</w:t>
+      </w:r>
+      <w:proofErr w:type="gramStart"/>
+      <w:r>
+        <w:t>'.The</w:t>
+      </w:r>
+      <w:proofErr w:type="gramEnd"/>
+      <w:r>
+        <w:t xml:space="preserve"> output of balanced modulator is a sine wave, unchanged in phase when a data bit ‘l' </w:t>
       </w:r>
       <w:r>
         <w:t>is applied</w:t>
@@ -631,7 +639,15 @@
         <w:t>pass it</w:t>
       </w:r>
       <w:r>
-        <w:t xml:space="preserve"> through the filter &amp; ‘shape up’ the resulting waveform. The output is the original datastream.Figure3shows the</w:t>
+        <w:t xml:space="preserve"> through the filter &amp; ‘shape up’ the resulting waveform. The output is the original </w:t>
+      </w:r>
+      <w:proofErr w:type="gramStart"/>
+      <w:r>
+        <w:t>datastream.Figure</w:t>
+      </w:r>
+      <w:proofErr w:type="gramEnd"/>
+      <w:r>
+        <w:t>3shows the</w:t>
       </w:r>
       <w:r>
         <w:t xml:space="preserve"> </w:t>
@@ -893,7 +909,25 @@
           <w:bCs/>
           <w:sz w:val="24"/>
         </w:rPr>
-        <w:t xml:space="preserve">       .            </w:t>
+        <w:t xml:space="preserve">     </w:t>
+      </w:r>
+      <w:proofErr w:type="gramStart"/>
+      <w:r>
+        <w:rPr>
+          <w:rFonts w:ascii="Times New Roman" w:hAnsi="Times New Roman"/>
+          <w:bCs/>
+          <w:sz w:val="24"/>
+        </w:rPr>
+        <w:t xml:space="preserve">  .</w:t>
+      </w:r>
+      <w:proofErr w:type="gramEnd"/>
+      <w:r>
+        <w:rPr>
+          <w:rFonts w:ascii="Times New Roman" w:hAnsi="Times New Roman"/>
+          <w:bCs/>
+          <w:sz w:val="24"/>
+        </w:rPr>
+        <w:t xml:space="preserve">            </w:t>
       </w:r>
       <w:r>
         <w:rPr>
@@ -1116,13 +1150,23 @@
         </w:rPr>
         <w:t xml:space="preserve"> 36 to the ASK </w:t>
       </w:r>
-      <w:r>
-        <w:rPr>
-          <w:rFonts w:ascii="Times New Roman" w:hAnsi="Times New Roman"/>
-          <w:bCs/>
-          <w:sz w:val="24"/>
-        </w:rPr>
-        <w:t xml:space="preserve">  .      .  .           </w:t>
+      <w:proofErr w:type="gramStart"/>
+      <w:r>
+        <w:rPr>
+          <w:rFonts w:ascii="Times New Roman" w:hAnsi="Times New Roman"/>
+          <w:bCs/>
+          <w:sz w:val="24"/>
+        </w:rPr>
+        <w:t xml:space="preserve">  .</w:t>
+      </w:r>
+      <w:proofErr w:type="gramEnd"/>
+      <w:r>
+        <w:rPr>
+          <w:rFonts w:ascii="Times New Roman" w:hAnsi="Times New Roman"/>
+          <w:bCs/>
+          <w:sz w:val="24"/>
+        </w:rPr>
+        <w:t xml:space="preserve">      .  .           </w:t>
       </w:r>
       <w:r>
         <w:rPr>
@@ -1532,15 +1576,33 @@
           <w:bCs/>
           <w:sz w:val="24"/>
         </w:rPr>
-        <w:t xml:space="preserve"> on Function generator with frequency XFG1 to last two digits of </w:t>
-      </w:r>
-      <w:r>
-        <w:rPr>
-          <w:rFonts w:ascii="Times New Roman" w:hAnsi="Times New Roman"/>
-          <w:bCs/>
-          <w:sz w:val="24"/>
-        </w:rPr>
-        <w:t xml:space="preserve">.            .          </w:t>
+        <w:t xml:space="preserve"> on Function generator with frequency XFG1 to last two digits </w:t>
+      </w:r>
+      <w:proofErr w:type="gramStart"/>
+      <w:r>
+        <w:rPr>
+          <w:rFonts w:ascii="Times New Roman" w:hAnsi="Times New Roman"/>
+          <w:bCs/>
+          <w:sz w:val="24"/>
+        </w:rPr>
+        <w:t xml:space="preserve">of </w:t>
+      </w:r>
+      <w:r>
+        <w:rPr>
+          <w:rFonts w:ascii="Times New Roman" w:hAnsi="Times New Roman"/>
+          <w:bCs/>
+          <w:sz w:val="24"/>
+        </w:rPr>
+        <w:t>.</w:t>
+      </w:r>
+      <w:proofErr w:type="gramEnd"/>
+      <w:r>
+        <w:rPr>
+          <w:rFonts w:ascii="Times New Roman" w:hAnsi="Times New Roman"/>
+          <w:bCs/>
+          <w:sz w:val="24"/>
+        </w:rPr>
+        <w:t xml:space="preserve">            .          </w:t>
       </w:r>
       <w:r>
         <w:rPr>
@@ -1594,31 +1656,67 @@
           <w:sz w:val="24"/>
         </w:rPr>
         <w:tab/>
-        <w:t xml:space="preserve">Set the sinewaves on function generator with frequency XFG2 to ten times of last two </w:t>
-      </w:r>
-      <w:r>
-        <w:rPr>
-          <w:rFonts w:ascii="Times New Roman" w:hAnsi="Times New Roman"/>
-          <w:bCs/>
-          <w:sz w:val="24"/>
-        </w:rPr>
-        <w:t xml:space="preserve"> .         </w:t>
-      </w:r>
-      <w:r>
-        <w:rPr>
-          <w:rFonts w:ascii="Times New Roman" w:hAnsi="Times New Roman"/>
-          <w:bCs/>
-          <w:sz w:val="24"/>
-        </w:rPr>
-        <w:t xml:space="preserve">digits of your enrollment number. (i.e. Enrollment No. 150570111015 then 15*10 = </w:t>
-      </w:r>
-      <w:r>
-        <w:rPr>
-          <w:rFonts w:ascii="Times New Roman" w:hAnsi="Times New Roman"/>
-          <w:bCs/>
-          <w:sz w:val="24"/>
-        </w:rPr>
-        <w:t xml:space="preserve">.        .           </w:t>
+        <w:t xml:space="preserve">Set the sinewaves on function generator with frequency XFG2 to ten times of last </w:t>
+      </w:r>
+      <w:proofErr w:type="gramStart"/>
+      <w:r>
+        <w:rPr>
+          <w:rFonts w:ascii="Times New Roman" w:hAnsi="Times New Roman"/>
+          <w:bCs/>
+          <w:sz w:val="24"/>
+        </w:rPr>
+        <w:t xml:space="preserve">two </w:t>
+      </w:r>
+      <w:r>
+        <w:rPr>
+          <w:rFonts w:ascii="Times New Roman" w:hAnsi="Times New Roman"/>
+          <w:bCs/>
+          <w:sz w:val="24"/>
+        </w:rPr>
+        <w:t xml:space="preserve"> .</w:t>
+      </w:r>
+      <w:proofErr w:type="gramEnd"/>
+      <w:r>
+        <w:rPr>
+          <w:rFonts w:ascii="Times New Roman" w:hAnsi="Times New Roman"/>
+          <w:bCs/>
+          <w:sz w:val="24"/>
+        </w:rPr>
+        <w:t xml:space="preserve">         </w:t>
+      </w:r>
+      <w:r>
+        <w:rPr>
+          <w:rFonts w:ascii="Times New Roman" w:hAnsi="Times New Roman"/>
+          <w:bCs/>
+          <w:sz w:val="24"/>
+        </w:rPr>
+        <w:t xml:space="preserve">digits of your enrollment number. (i.e. Enrollment No. 150570111015 then 15*10 </w:t>
+      </w:r>
+      <w:proofErr w:type="gramStart"/>
+      <w:r>
+        <w:rPr>
+          <w:rFonts w:ascii="Times New Roman" w:hAnsi="Times New Roman"/>
+          <w:bCs/>
+          <w:sz w:val="24"/>
+        </w:rPr>
+        <w:t xml:space="preserve">= </w:t>
+      </w:r>
+      <w:r>
+        <w:rPr>
+          <w:rFonts w:ascii="Times New Roman" w:hAnsi="Times New Roman"/>
+          <w:bCs/>
+          <w:sz w:val="24"/>
+        </w:rPr>
+        <w:t>.</w:t>
+      </w:r>
+      <w:proofErr w:type="gramEnd"/>
+      <w:r>
+        <w:rPr>
+          <w:rFonts w:ascii="Times New Roman" w:hAnsi="Times New Roman"/>
+          <w:bCs/>
+          <w:sz w:val="24"/>
+        </w:rPr>
+        <w:t xml:space="preserve">        .           </w:t>
       </w:r>
       <w:r>
         <w:rPr>
@@ -1734,7 +1832,16 @@
           <w:sz w:val="24"/>
         </w:rPr>
         <w:lastRenderedPageBreak/>
-        <w:t>Output Wave form</w:t>
+        <w:t xml:space="preserve">Output Wave </w:t>
+      </w:r>
+      <w:proofErr w:type="gramStart"/>
+      <w:r>
+        <w:rPr>
+          <w:rFonts w:ascii="Times New Roman" w:hAnsi="Times New Roman" w:cs="Times New Roman"/>
+          <w:b/>
+          <w:sz w:val="24"/>
+        </w:rPr>
+        <w:t>form</w:t>
       </w:r>
       <w:r>
         <w:rPr>
@@ -1744,6 +1851,7 @@
         </w:rPr>
         <w:t xml:space="preserve"> :</w:t>
       </w:r>
+      <w:proofErr w:type="gramEnd"/>
     </w:p>
     <w:p>
       <w:pPr>
@@ -1759,7 +1867,7 @@
           <w:noProof/>
         </w:rPr>
         <w:drawing>
-          <wp:inline distT="0" distB="0" distL="0" distR="0" wp14:anchorId="15A43896" wp14:editId="7B0544D1">
+          <wp:inline distT="0" distB="0" distL="0" distR="0" wp14:anchorId="15A43896" wp14:editId="6AE21E5F">
             <wp:extent cx="5732145" cy="2509520"/>
             <wp:effectExtent l="0" t="0" r="0" b="0"/>
             <wp:docPr id="836647429" name="Picture 1"/>
@@ -2743,6 +2851,7 @@
               <w:lang w:val="en-IN"/>
             </w:rPr>
           </w:pPr>
+          <w:proofErr w:type="gramStart"/>
           <w:r>
             <w:rPr>
               <w:b/>
@@ -2755,7 +2864,16 @@
               <w:bCs/>
               <w:lang w:val="en-IN"/>
             </w:rPr>
-            <w:t>Data Communication Network (01IT0301</w:t>
+            <w:t>Data</w:t>
+          </w:r>
+          <w:proofErr w:type="gramEnd"/>
+          <w:r>
+            <w:rPr>
+              <w:b/>
+              <w:bCs/>
+              <w:lang w:val="en-IN"/>
+            </w:rPr>
+            <w:t xml:space="preserve"> Communication Network (01IT0301</w:t>
           </w:r>
           <w:r>
             <w:rPr>
@@ -2876,7 +2994,7 @@
             <w:ind w:right="723"/>
             <w:rPr>
               <w:b/>
-              <w:sz w:val="28"/>
+              <w:szCs w:val="20"/>
             </w:rPr>
           </w:pPr>
           <w:r>
@@ -2891,7 +3009,21 @@
               <w:b/>
               <w:szCs w:val="20"/>
             </w:rPr>
-            <w:t xml:space="preserve"> 12-09-2024</w:t>
+            <w:t xml:space="preserve"> </w:t>
+          </w:r>
+          <w:r>
+            <w:rPr>
+              <w:b/>
+              <w:szCs w:val="20"/>
+            </w:rPr>
+            <w:t>26</w:t>
+          </w:r>
+          <w:r>
+            <w:rPr>
+              <w:b/>
+              <w:szCs w:val="20"/>
+            </w:rPr>
+            <w:t>-09-2024</w:t>
           </w:r>
         </w:p>
       </w:tc>

</xml_diff>